<commit_message>
Final Year Thesis Init
</commit_message>
<xml_diff>
--- a/Documents/trade_analysis_thesis.docx
+++ b/Documents/trade_analysis_thesis.docx
@@ -1,6 +1,6 @@
 
 <file path=word/document.xml><?xml version="1.0" encoding="utf-8"?>
-<w:document xmlns:wpc="http://schemas.microsoft.com/office/word/2010/wordprocessingCanvas" xmlns:cx="http://schemas.microsoft.com/office/drawing/2014/chartex" xmlns:cx1="http://schemas.microsoft.com/office/drawing/2015/9/8/chartex" xmlns:cx2="http://schemas.microsoft.com/office/drawing/2015/10/21/chartex" xmlns:cx3="http://schemas.microsoft.com/office/drawing/2016/5/9/chartex" xmlns:cx4="http://schemas.microsoft.com/office/drawing/2016/5/10/chartex" xmlns:cx5="http://schemas.microsoft.com/office/drawing/2016/5/11/chartex" xmlns:cx6="http://schemas.microsoft.com/office/drawing/2016/5/12/chartex" xmlns:cx7="http://schemas.microsoft.com/office/drawing/2016/5/13/chartex" xmlns:cx8="http://schemas.microsoft.com/office/drawing/2016/5/14/chartex" xmlns:mc="http://schemas.openxmlformats.org/markup-compatibility/2006" xmlns:aink="http://schemas.microsoft.com/office/drawing/2016/ink" xmlns:am3d="http://schemas.microsoft.com/office/drawing/2017/model3d" xmlns:o="urn:schemas-microsoft-com:office:office" xmlns:r="http://schemas.openxmlformats.org/officeDocument/2006/relationships" xmlns:m="http://schemas.openxmlformats.org/officeDocument/2006/math" xmlns:v="urn:schemas-microsoft-com:vml" xmlns:wp14="http://schemas.microsoft.com/office/word/2010/wordprocessingDrawing" xmlns:wp="http://schemas.openxmlformats.org/drawingml/2006/wordprocessingDrawing" xmlns:w10="urn:schemas-microsoft-com:office:word" xmlns:w="http://schemas.openxmlformats.org/wordprocessingml/2006/main" xmlns:w14="http://schemas.microsoft.com/office/word/2010/wordml" xmlns:w15="http://schemas.microsoft.com/office/word/2012/wordml" xmlns:w16cid="http://schemas.microsoft.com/office/word/2016/wordml/cid" xmlns:w16se="http://schemas.microsoft.com/office/word/2015/wordml/symex" xmlns:wpg="http://schemas.microsoft.com/office/word/2010/wordprocessingGroup" xmlns:wpi="http://schemas.microsoft.com/office/word/2010/wordprocessingInk" xmlns:wne="http://schemas.microsoft.com/office/word/2006/wordml" xmlns:wps="http://schemas.microsoft.com/office/word/2010/wordprocessingShape" mc:Ignorable="w14 w15 w16se w16cid wp14">
+<w:document xmlns:wpc="http://schemas.microsoft.com/office/word/2010/wordprocessingCanvas" xmlns:cx="http://schemas.microsoft.com/office/drawing/2014/chartex" xmlns:cx1="http://schemas.microsoft.com/office/drawing/2015/9/8/chartex" xmlns:cx2="http://schemas.microsoft.com/office/drawing/2015/10/21/chartex" xmlns:cx3="http://schemas.microsoft.com/office/drawing/2016/5/9/chartex" xmlns:cx4="http://schemas.microsoft.com/office/drawing/2016/5/10/chartex" xmlns:cx5="http://schemas.microsoft.com/office/drawing/2016/5/11/chartex" xmlns:cx6="http://schemas.microsoft.com/office/drawing/2016/5/12/chartex" xmlns:cx7="http://schemas.microsoft.com/office/drawing/2016/5/13/chartex" xmlns:cx8="http://schemas.microsoft.com/office/drawing/2016/5/14/chartex" xmlns:mc="http://schemas.openxmlformats.org/markup-compatibility/2006" xmlns:aink="http://schemas.microsoft.com/office/drawing/2016/ink" xmlns:am3d="http://schemas.microsoft.com/office/drawing/2017/model3d" xmlns:o="urn:schemas-microsoft-com:office:office" xmlns:r="http://schemas.openxmlformats.org/officeDocument/2006/relationships" xmlns:m="http://schemas.openxmlformats.org/officeDocument/2006/math" xmlns:v="urn:schemas-microsoft-com:vml" xmlns:wp14="http://schemas.microsoft.com/office/word/2010/wordprocessingDrawing" xmlns:wp="http://schemas.openxmlformats.org/drawingml/2006/wordprocessingDrawing" xmlns:w10="urn:schemas-microsoft-com:office:word" xmlns:w="http://schemas.openxmlformats.org/wordprocessingml/2006/main" xmlns:w14="http://schemas.microsoft.com/office/word/2010/wordml" xmlns:w15="http://schemas.microsoft.com/office/word/2012/wordml" xmlns:w16cex="http://schemas.microsoft.com/office/word/2018/wordml/cex" xmlns:w16cid="http://schemas.microsoft.com/office/word/2016/wordml/cid" xmlns:w16="http://schemas.microsoft.com/office/word/2018/wordml" xmlns:w16se="http://schemas.microsoft.com/office/word/2015/wordml/symex" xmlns:wpg="http://schemas.microsoft.com/office/word/2010/wordprocessingGroup" xmlns:wpi="http://schemas.microsoft.com/office/word/2010/wordprocessingInk" xmlns:wne="http://schemas.microsoft.com/office/word/2006/wordml" xmlns:wps="http://schemas.microsoft.com/office/word/2010/wordprocessingShape" mc:Ignorable="w14 w15 w16se w16cid w16 w16cex wp14">
   <w:body>
     <w:p>
       <w:pPr>
@@ -21,15 +21,7 @@
           <w:sz w:val="52"/>
           <w:szCs w:val="52"/>
         </w:rPr>
-        <w:t>Indian Trade</w:t>
-      </w:r>
-      <w:r>
-        <w:rPr>
-          <w:rFonts w:ascii="Times New Roman" w:hAnsi="Times New Roman" w:cs="Times New Roman"/>
-          <w:sz w:val="52"/>
-          <w:szCs w:val="52"/>
-        </w:rPr>
-        <w:t xml:space="preserve"> Data Analysis</w:t>
+        <w:t>Indian Trade Data Analysis and Forecasting</w:t>
       </w:r>
     </w:p>
     <w:p>
@@ -362,7 +354,7 @@
           <w:sz w:val="36"/>
           <w:szCs w:val="36"/>
         </w:rPr>
-        <w:t>April</w:t>
+        <w:t>May</w:t>
       </w:r>
       <w:r>
         <w:rPr>
@@ -371,7 +363,7 @@
           <w:sz w:val="36"/>
           <w:szCs w:val="36"/>
         </w:rPr>
-        <w:t>, 201</w:t>
+        <w:t>, 20</w:t>
       </w:r>
       <w:r>
         <w:rPr>
@@ -380,7 +372,7 @@
           <w:sz w:val="36"/>
           <w:szCs w:val="36"/>
         </w:rPr>
-        <w:t>9</w:t>
+        <w:t>20</w:t>
       </w:r>
     </w:p>
     <w:p>
@@ -435,7 +427,7 @@
           <w:sz w:val="24"/>
           <w:szCs w:val="24"/>
         </w:rPr>
-        <w:t>Indian Trade Data Analysis</w:t>
+        <w:t>Indian Trade Data Analysis and Forecasting</w:t>
       </w:r>
       <w:r>
         <w:rPr>
@@ -846,7 +838,7 @@
           <w:sz w:val="24"/>
           <w:szCs w:val="24"/>
         </w:rPr>
-        <w:t>Indian Trade Data Analysis</w:t>
+        <w:t>Indian Trade Data Analysis and Forecasting</w:t>
       </w:r>
       <w:r>
         <w:rPr>
@@ -1360,6 +1352,7 @@
           <w:sz w:val="24"/>
           <w:szCs w:val="24"/>
         </w:rPr>
+        <w:lastRenderedPageBreak/>
         <w:t>Date:</w:t>
       </w:r>
       <w:r>
@@ -1386,7 +1379,6 @@
           <w:sz w:val="48"/>
           <w:szCs w:val="48"/>
         </w:rPr>
-        <w:lastRenderedPageBreak/>
         <w:t>Acknowledgments</w:t>
       </w:r>
     </w:p>
@@ -1625,6 +1617,12 @@
           <w:szCs w:val="24"/>
         </w:rPr>
         <w:sectPr>
+          <w:headerReference w:type="even" r:id="rId9"/>
+          <w:headerReference w:type="default" r:id="rId10"/>
+          <w:footerReference w:type="even" r:id="rId11"/>
+          <w:footerReference w:type="default" r:id="rId12"/>
+          <w:headerReference w:type="first" r:id="rId13"/>
+          <w:footerReference w:type="first" r:id="rId14"/>
           <w:pgSz w:w="12240" w:h="15840"/>
           <w:pgMar w:top="1440" w:right="1440" w:bottom="1440" w:left="1440" w:header="720" w:footer="720" w:gutter="0"/>
           <w:cols w:space="720"/>
@@ -2955,8 +2953,6 @@
         </w:rPr>
         <w:t>4</w:t>
       </w:r>
-      <w:bookmarkStart w:id="0" w:name="_GoBack"/>
-      <w:bookmarkEnd w:id="0"/>
     </w:p>
     <w:p>
       <w:pPr>
@@ -3052,7 +3048,7 @@
         </w:rPr>
         <w:t xml:space="preserve"> </w:t>
       </w:r>
-      <w:hyperlink r:id="rId9" w:history="1">
+      <w:hyperlink r:id="rId15" w:history="1">
         <w:r>
           <w:rPr>
             <w:rStyle w:val="Hyperlink"/>
@@ -3252,7 +3248,7 @@
                     </pic:cNvPicPr>
                   </pic:nvPicPr>
                   <pic:blipFill rotWithShape="1">
-                    <a:blip r:embed="rId10">
+                    <a:blip r:embed="rId16">
                       <a:extLst>
                         <a:ext uri="{28A0092B-C50C-407E-A947-70E740481C1C}">
                           <a14:useLocalDpi xmlns:a14="http://schemas.microsoft.com/office/drawing/2010/main" val="0"/>
@@ -3385,7 +3381,7 @@
         </w:rPr>
         <w:t xml:space="preserve"> - </w:t>
       </w:r>
-      <w:hyperlink r:id="rId11" w:history="1">
+      <w:hyperlink r:id="rId17" w:history="1">
         <w:r>
           <w:rPr>
             <w:rStyle w:val="Hyperlink"/>
@@ -3453,7 +3449,7 @@
         </w:rPr>
         <w:t xml:space="preserve">) of </w:t>
       </w:r>
-      <w:hyperlink r:id="rId12" w:tooltip="Tariff" w:history="1">
+      <w:hyperlink r:id="rId18" w:tooltip="Tariff" w:history="1">
         <w:r>
           <w:rPr>
             <w:rStyle w:val="Hyperlink"/>
@@ -3468,7 +3464,7 @@
         </w:rPr>
         <w:t xml:space="preserve"> </w:t>
       </w:r>
-      <w:hyperlink r:id="rId13" w:tooltip="Nomenclature" w:history="1">
+      <w:hyperlink r:id="rId19" w:tooltip="Nomenclature" w:history="1">
         <w:r>
           <w:rPr>
             <w:rStyle w:val="Hyperlink"/>
@@ -3483,7 +3479,7 @@
         </w:rPr>
         <w:t xml:space="preserve"> is an internationally standardized system of names and numbers to classify traded products. It came into effect in 1988 and has since been developed and maintained by the </w:t>
       </w:r>
-      <w:hyperlink r:id="rId14" w:tooltip="World Customs Organization" w:history="1">
+      <w:hyperlink r:id="rId20" w:tooltip="World Customs Organization" w:history="1">
         <w:r>
           <w:rPr>
             <w:rStyle w:val="Hyperlink"/>
@@ -3498,7 +3494,7 @@
         </w:rPr>
         <w:t xml:space="preserve"> (WCO) (formerly the Customs Co-operation Council), an independent intergovernmental organization based in </w:t>
       </w:r>
-      <w:hyperlink r:id="rId15" w:tooltip="Brussels" w:history="1">
+      <w:hyperlink r:id="rId21" w:tooltip="Brussels" w:history="1">
         <w:r>
           <w:rPr>
             <w:rStyle w:val="Hyperlink"/>
@@ -3580,11 +3576,11 @@
                     <pic:cNvPicPr/>
                   </pic:nvPicPr>
                   <pic:blipFill>
-                    <a:blip r:embed="rId16">
+                    <a:blip r:embed="rId22">
                       <a:extLst>
                         <a:ext uri="{BEBA8EAE-BF5A-486C-A8C5-ECC9F3942E4B}">
                           <a14:imgProps xmlns:a14="http://schemas.microsoft.com/office/drawing/2010/main">
-                            <a14:imgLayer r:embed="rId17">
+                            <a14:imgLayer r:embed="rId23">
                               <a14:imgEffect>
                                 <a14:colorTemperature colorTemp="6540"/>
                               </a14:imgEffect>
@@ -3665,7 +3661,7 @@
                     <pic:cNvPicPr/>
                   </pic:nvPicPr>
                   <pic:blipFill>
-                    <a:blip r:embed="rId18"/>
+                    <a:blip r:embed="rId24"/>
                     <a:stretch>
                       <a:fillRect/>
                     </a:stretch>
@@ -3868,7 +3864,7 @@
                     <pic:cNvPicPr/>
                   </pic:nvPicPr>
                   <pic:blipFill>
-                    <a:blip r:embed="rId19"/>
+                    <a:blip r:embed="rId25"/>
                     <a:stretch>
                       <a:fillRect/>
                     </a:stretch>
@@ -4066,7 +4062,7 @@
                     </pic:cNvPicPr>
                   </pic:nvPicPr>
                   <pic:blipFill>
-                    <a:blip r:embed="rId20"/>
+                    <a:blip r:embed="rId26"/>
                     <a:stretch>
                       <a:fillRect/>
                     </a:stretch>
@@ -4159,7 +4155,7 @@
                     </pic:cNvPicPr>
                   </pic:nvPicPr>
                   <pic:blipFill>
-                    <a:blip r:embed="rId21"/>
+                    <a:blip r:embed="rId27"/>
                     <a:stretch>
                       <a:fillRect/>
                     </a:stretch>
@@ -4253,7 +4249,7 @@
                     </pic:cNvPicPr>
                   </pic:nvPicPr>
                   <pic:blipFill>
-                    <a:blip r:embed="rId22"/>
+                    <a:blip r:embed="rId28"/>
                     <a:stretch>
                       <a:fillRect/>
                     </a:stretch>
@@ -4459,7 +4455,7 @@
                     </pic:cNvPicPr>
                   </pic:nvPicPr>
                   <pic:blipFill>
-                    <a:blip r:embed="rId23"/>
+                    <a:blip r:embed="rId29"/>
                     <a:stretch>
                       <a:fillRect/>
                     </a:stretch>
@@ -4520,8 +4516,19 @@
           <w:sz w:val="24"/>
           <w:szCs w:val="24"/>
         </w:rPr>
-        <w:t>“Export growth slowed to 9.37% in 2014-15 and declined more than 19 percentage points in 2015-16, the data show.”                                                                                   - by Indiaspend</w:t>
-      </w:r>
+        <w:t xml:space="preserve">“Export growth slowed to 9.37% in 2014-15 and declined more than 19 percentage points in 2015-16, the data show.”                                                                                   - by </w:t>
+      </w:r>
+      <w:proofErr w:type="spellStart"/>
+      <w:proofErr w:type="gramStart"/>
+      <w:r>
+        <w:rPr>
+          <w:rFonts w:ascii="Times New Roman" w:hAnsi="Times New Roman" w:cs="Times New Roman"/>
+          <w:sz w:val="24"/>
+          <w:szCs w:val="24"/>
+        </w:rPr>
+        <w:t>Indiaspend</w:t>
+      </w:r>
+      <w:proofErr w:type="spellEnd"/>
       <w:r>
         <w:rPr>
           <w:rFonts w:ascii="Times New Roman" w:hAnsi="Times New Roman" w:cs="Times New Roman"/>
@@ -4529,7 +4536,17 @@
           <w:szCs w:val="24"/>
           <w:vertAlign w:val="subscript"/>
         </w:rPr>
-        <w:t>[1]</w:t>
+        <w:t>[</w:t>
+      </w:r>
+      <w:proofErr w:type="gramEnd"/>
+      <w:r>
+        <w:rPr>
+          <w:rFonts w:ascii="Times New Roman" w:hAnsi="Times New Roman" w:cs="Times New Roman"/>
+          <w:sz w:val="24"/>
+          <w:szCs w:val="24"/>
+          <w:vertAlign w:val="subscript"/>
+        </w:rPr>
+        <w:t>1]</w:t>
       </w:r>
     </w:p>
     <w:p>
@@ -4571,7 +4588,7 @@
                     <pic:cNvPicPr/>
                   </pic:nvPicPr>
                   <pic:blipFill>
-                    <a:blip r:embed="rId24"/>
+                    <a:blip r:embed="rId30"/>
                     <a:stretch>
                       <a:fillRect/>
                     </a:stretch>
@@ -4793,7 +4810,7 @@
                     </pic:cNvPicPr>
                   </pic:nvPicPr>
                   <pic:blipFill>
-                    <a:blip r:embed="rId25"/>
+                    <a:blip r:embed="rId31"/>
                     <a:stretch>
                       <a:fillRect/>
                     </a:stretch>
@@ -5009,7 +5026,7 @@
                     </pic:cNvPicPr>
                   </pic:nvPicPr>
                   <pic:blipFill>
-                    <a:blip r:embed="rId26"/>
+                    <a:blip r:embed="rId32"/>
                     <a:stretch>
                       <a:fillRect/>
                     </a:stretch>
@@ -5127,7 +5144,7 @@
                     </pic:cNvPicPr>
                   </pic:nvPicPr>
                   <pic:blipFill>
-                    <a:blip r:embed="rId27"/>
+                    <a:blip r:embed="rId33"/>
                     <a:stretch>
                       <a:fillRect/>
                     </a:stretch>
@@ -5431,7 +5448,7 @@
                     </pic:cNvPicPr>
                   </pic:nvPicPr>
                   <pic:blipFill>
-                    <a:blip r:embed="rId28">
+                    <a:blip r:embed="rId34">
                       <a:extLst>
                         <a:ext uri="{28A0092B-C50C-407E-A947-70E740481C1C}">
                           <a14:useLocalDpi xmlns:a14="http://schemas.microsoft.com/office/drawing/2010/main" val="0"/>
@@ -5575,7 +5592,7 @@
                     <pic:cNvPicPr/>
                   </pic:nvPicPr>
                   <pic:blipFill>
-                    <a:blip r:embed="rId29">
+                    <a:blip r:embed="rId35">
                       <a:extLst>
                         <a:ext uri="{28A0092B-C50C-407E-A947-70E740481C1C}">
                           <a14:useLocalDpi xmlns:a14="http://schemas.microsoft.com/office/drawing/2010/main" val="0"/>
@@ -6354,7 +6371,7 @@
                     <pic:cNvPicPr/>
                   </pic:nvPicPr>
                   <pic:blipFill>
-                    <a:blip r:embed="rId30" cstate="print">
+                    <a:blip r:embed="rId36" cstate="print">
                       <a:extLst>
                         <a:ext uri="{28A0092B-C50C-407E-A947-70E740481C1C}">
                           <a14:useLocalDpi xmlns:a14="http://schemas.microsoft.com/office/drawing/2010/main" val="0"/>
@@ -6536,7 +6553,61 @@
           <w:sz w:val="24"/>
           <w:szCs w:val="24"/>
         </w:rPr>
-        <w:t>Long Short Term Memory networks – usually just called “LSTMs” – are a special kind of RNN, capable of learning long-term dependencies. They were introduced by Hochreiter &amp; Schmidhuber (1997), and were refined and popularized by many people in following work.</w:t>
+        <w:t xml:space="preserve">Long </w:t>
+      </w:r>
+      <w:proofErr w:type="gramStart"/>
+      <w:r>
+        <w:rPr>
+          <w:rFonts w:ascii="Times New Roman" w:hAnsi="Times New Roman" w:cs="Times New Roman"/>
+          <w:sz w:val="24"/>
+          <w:szCs w:val="24"/>
+        </w:rPr>
+        <w:t>Short Term</w:t>
+      </w:r>
+      <w:proofErr w:type="gramEnd"/>
+      <w:r>
+        <w:rPr>
+          <w:rFonts w:ascii="Times New Roman" w:hAnsi="Times New Roman" w:cs="Times New Roman"/>
+          <w:sz w:val="24"/>
+          <w:szCs w:val="24"/>
+        </w:rPr>
+        <w:t xml:space="preserve"> Memory networks – usually just called “LSTMs” – are a special kind of RNN, capable of learning long-term dependencies. They were introduced by </w:t>
+      </w:r>
+      <w:proofErr w:type="spellStart"/>
+      <w:r>
+        <w:rPr>
+          <w:rFonts w:ascii="Times New Roman" w:hAnsi="Times New Roman" w:cs="Times New Roman"/>
+          <w:sz w:val="24"/>
+          <w:szCs w:val="24"/>
+        </w:rPr>
+        <w:t>Hochreiter</w:t>
+      </w:r>
+      <w:proofErr w:type="spellEnd"/>
+      <w:r>
+        <w:rPr>
+          <w:rFonts w:ascii="Times New Roman" w:hAnsi="Times New Roman" w:cs="Times New Roman"/>
+          <w:sz w:val="24"/>
+          <w:szCs w:val="24"/>
+        </w:rPr>
+        <w:t xml:space="preserve"> &amp; </w:t>
+      </w:r>
+      <w:proofErr w:type="spellStart"/>
+      <w:r>
+        <w:rPr>
+          <w:rFonts w:ascii="Times New Roman" w:hAnsi="Times New Roman" w:cs="Times New Roman"/>
+          <w:sz w:val="24"/>
+          <w:szCs w:val="24"/>
+        </w:rPr>
+        <w:t>Schmidhuber</w:t>
+      </w:r>
+      <w:proofErr w:type="spellEnd"/>
+      <w:r>
+        <w:rPr>
+          <w:rFonts w:ascii="Times New Roman" w:hAnsi="Times New Roman" w:cs="Times New Roman"/>
+          <w:sz w:val="24"/>
+          <w:szCs w:val="24"/>
+        </w:rPr>
+        <w:t xml:space="preserve"> (1997), and were refined and popularized by many people in following work.</w:t>
       </w:r>
     </w:p>
     <w:p>
@@ -6606,7 +6677,7 @@
                     <pic:cNvPicPr/>
                   </pic:nvPicPr>
                   <pic:blipFill>
-                    <a:blip r:embed="rId31" cstate="print">
+                    <a:blip r:embed="rId37" cstate="print">
                       <a:extLst>
                         <a:ext uri="{28A0092B-C50C-407E-A947-70E740481C1C}">
                           <a14:useLocalDpi xmlns:a14="http://schemas.microsoft.com/office/drawing/2010/main" val="0"/>
@@ -6682,7 +6753,7 @@
                     <pic:cNvPicPr/>
                   </pic:nvPicPr>
                   <pic:blipFill>
-                    <a:blip r:embed="rId32" cstate="print">
+                    <a:blip r:embed="rId38" cstate="print">
                       <a:extLst>
                         <a:ext uri="{28A0092B-C50C-407E-A947-70E740481C1C}">
                           <a14:useLocalDpi xmlns:a14="http://schemas.microsoft.com/office/drawing/2010/main" val="0"/>
@@ -6784,7 +6855,7 @@
                     <pic:cNvPicPr/>
                   </pic:nvPicPr>
                   <pic:blipFill>
-                    <a:blip r:embed="rId33" cstate="print">
+                    <a:blip r:embed="rId39" cstate="print">
                       <a:extLst>
                         <a:ext uri="{28A0092B-C50C-407E-A947-70E740481C1C}">
                           <a14:useLocalDpi xmlns:a14="http://schemas.microsoft.com/office/drawing/2010/main" val="0"/>
@@ -7171,7 +7242,25 @@
           <w:sz w:val="24"/>
           <w:szCs w:val="24"/>
         </w:rPr>
-        <w:t>Store all these input sets in a input list and outputs in output list.</w:t>
+        <w:t xml:space="preserve">Store all these input sets in </w:t>
+      </w:r>
+      <w:proofErr w:type="gramStart"/>
+      <w:r>
+        <w:rPr>
+          <w:rFonts w:ascii="Times New Roman" w:hAnsi="Times New Roman" w:cs="Times New Roman"/>
+          <w:sz w:val="24"/>
+          <w:szCs w:val="24"/>
+        </w:rPr>
+        <w:t>a</w:t>
+      </w:r>
+      <w:proofErr w:type="gramEnd"/>
+      <w:r>
+        <w:rPr>
+          <w:rFonts w:ascii="Times New Roman" w:hAnsi="Times New Roman" w:cs="Times New Roman"/>
+          <w:sz w:val="24"/>
+          <w:szCs w:val="24"/>
+        </w:rPr>
+        <w:t xml:space="preserve"> input list and outputs in output list.</w:t>
       </w:r>
     </w:p>
     <w:p>
@@ -7479,7 +7568,7 @@
                     <pic:cNvPicPr/>
                   </pic:nvPicPr>
                   <pic:blipFill>
-                    <a:blip r:embed="rId34">
+                    <a:blip r:embed="rId40">
                       <a:extLst>
                         <a:ext uri="{28A0092B-C50C-407E-A947-70E740481C1C}">
                           <a14:useLocalDpi xmlns:a14="http://schemas.microsoft.com/office/drawing/2010/main" val="0"/>
@@ -7796,6 +7885,7 @@
         </w:rPr>
         <w:t xml:space="preserve">Python, </w:t>
       </w:r>
+      <w:proofErr w:type="spellStart"/>
       <w:r>
         <w:rPr>
           <w:rFonts w:ascii="Times New Roman" w:hAnsi="Times New Roman" w:cs="Times New Roman"/>
@@ -7810,7 +7900,16 @@
           <w:sz w:val="24"/>
           <w:szCs w:val="24"/>
         </w:rPr>
-        <w:t>ter Notebook, Tableau</w:t>
+        <w:t>ter</w:t>
+      </w:r>
+      <w:proofErr w:type="spellEnd"/>
+      <w:r>
+        <w:rPr>
+          <w:rFonts w:ascii="Times New Roman" w:hAnsi="Times New Roman" w:cs="Times New Roman"/>
+          <w:sz w:val="24"/>
+          <w:szCs w:val="24"/>
+        </w:rPr>
+        <w:t xml:space="preserve"> Notebook, Tableau</w:t>
       </w:r>
     </w:p>
     <w:p>
@@ -8118,7 +8217,7 @@
           <w:lang w:val="en-IN"/>
         </w:rPr>
       </w:pPr>
-      <w:hyperlink r:id="rId35" w:history="1">
+      <w:hyperlink r:id="rId41" w:history="1">
         <w:r>
           <w:rPr>
             <w:rStyle w:val="Hyperlink"/>
@@ -8143,7 +8242,7 @@
           <w:lang w:val="en-IN"/>
         </w:rPr>
       </w:pPr>
-      <w:hyperlink r:id="rId36" w:history="1">
+      <w:hyperlink r:id="rId42" w:history="1">
         <w:r>
           <w:rPr>
             <w:rStyle w:val="Hyperlink"/>
@@ -8168,7 +8267,7 @@
           <w:lang w:val="en-IN"/>
         </w:rPr>
       </w:pPr>
-      <w:hyperlink r:id="rId37" w:history="1">
+      <w:hyperlink r:id="rId43" w:history="1">
         <w:r>
           <w:rPr>
             <w:rStyle w:val="Hyperlink"/>
@@ -8193,7 +8292,7 @@
           <w:lang w:val="en-IN"/>
         </w:rPr>
       </w:pPr>
-      <w:hyperlink r:id="rId38" w:history="1">
+      <w:hyperlink r:id="rId44" w:history="1">
         <w:r>
           <w:rPr>
             <w:rStyle w:val="Hyperlink"/>
@@ -8227,7 +8326,7 @@
           <w:lang w:val="en-IN"/>
         </w:rPr>
       </w:pPr>
-      <w:hyperlink r:id="rId39" w:history="1">
+      <w:hyperlink r:id="rId45" w:history="1">
         <w:r>
           <w:rPr>
             <w:rStyle w:val="Hyperlink"/>
@@ -8252,7 +8351,7 @@
           <w:lang w:val="en-IN"/>
         </w:rPr>
       </w:pPr>
-      <w:hyperlink r:id="rId40" w:history="1">
+      <w:hyperlink r:id="rId46" w:history="1">
         <w:r>
           <w:rPr>
             <w:rStyle w:val="Hyperlink"/>
@@ -8277,7 +8376,7 @@
           <w:lang w:val="en-IN"/>
         </w:rPr>
       </w:pPr>
-      <w:hyperlink r:id="rId41" w:history="1">
+      <w:hyperlink r:id="rId47" w:history="1">
         <w:r>
           <w:rPr>
             <w:rStyle w:val="Hyperlink"/>
@@ -8302,7 +8401,7 @@
           <w:lang w:val="en-IN"/>
         </w:rPr>
       </w:pPr>
-      <w:hyperlink r:id="rId42" w:history="1">
+      <w:hyperlink r:id="rId48" w:history="1">
         <w:r>
           <w:rPr>
             <w:rStyle w:val="Hyperlink"/>
@@ -8347,8 +8446,8 @@
       </w:pPr>
     </w:p>
     <w:sectPr>
-      <w:headerReference w:type="default" r:id="rId43"/>
-      <w:footerReference w:type="default" r:id="rId44"/>
+      <w:headerReference w:type="default" r:id="rId49"/>
+      <w:footerReference w:type="default" r:id="rId50"/>
       <w:pgSz w:w="12240" w:h="15840"/>
       <w:pgMar w:top="1440" w:right="1440" w:bottom="1440" w:left="1440" w:header="720" w:footer="720" w:gutter="0"/>
       <w:pgNumType w:start="1"/>
@@ -8360,7 +8459,7 @@
 </file>
 
 <file path=word/endnotes.xml><?xml version="1.0" encoding="utf-8"?>
-<w:endnotes xmlns:wpc="http://schemas.microsoft.com/office/word/2010/wordprocessingCanvas" xmlns:cx="http://schemas.microsoft.com/office/drawing/2014/chartex" xmlns:cx1="http://schemas.microsoft.com/office/drawing/2015/9/8/chartex" xmlns:cx2="http://schemas.microsoft.com/office/drawing/2015/10/21/chartex" xmlns:cx3="http://schemas.microsoft.com/office/drawing/2016/5/9/chartex" xmlns:cx4="http://schemas.microsoft.com/office/drawing/2016/5/10/chartex" xmlns:cx5="http://schemas.microsoft.com/office/drawing/2016/5/11/chartex" xmlns:cx6="http://schemas.microsoft.com/office/drawing/2016/5/12/chartex" xmlns:cx7="http://schemas.microsoft.com/office/drawing/2016/5/13/chartex" xmlns:cx8="http://schemas.microsoft.com/office/drawing/2016/5/14/chartex" xmlns:mc="http://schemas.openxmlformats.org/markup-compatibility/2006" xmlns:aink="http://schemas.microsoft.com/office/drawing/2016/ink" xmlns:am3d="http://schemas.microsoft.com/office/drawing/2017/model3d" xmlns:o="urn:schemas-microsoft-com:office:office" xmlns:r="http://schemas.openxmlformats.org/officeDocument/2006/relationships" xmlns:m="http://schemas.openxmlformats.org/officeDocument/2006/math" xmlns:v="urn:schemas-microsoft-com:vml" xmlns:wp14="http://schemas.microsoft.com/office/word/2010/wordprocessingDrawing" xmlns:wp="http://schemas.openxmlformats.org/drawingml/2006/wordprocessingDrawing" xmlns:w10="urn:schemas-microsoft-com:office:word" xmlns:w="http://schemas.openxmlformats.org/wordprocessingml/2006/main" xmlns:w14="http://schemas.microsoft.com/office/word/2010/wordml" xmlns:w15="http://schemas.microsoft.com/office/word/2012/wordml" xmlns:w16cid="http://schemas.microsoft.com/office/word/2016/wordml/cid" xmlns:w16se="http://schemas.microsoft.com/office/word/2015/wordml/symex" xmlns:wpg="http://schemas.microsoft.com/office/word/2010/wordprocessingGroup" xmlns:wpi="http://schemas.microsoft.com/office/word/2010/wordprocessingInk" xmlns:wne="http://schemas.microsoft.com/office/word/2006/wordml" xmlns:wps="http://schemas.microsoft.com/office/word/2010/wordprocessingShape" mc:Ignorable="w14 w15 w16se w16cid wp14">
+<w:endnotes xmlns:wpc="http://schemas.microsoft.com/office/word/2010/wordprocessingCanvas" xmlns:cx="http://schemas.microsoft.com/office/drawing/2014/chartex" xmlns:cx1="http://schemas.microsoft.com/office/drawing/2015/9/8/chartex" xmlns:cx2="http://schemas.microsoft.com/office/drawing/2015/10/21/chartex" xmlns:cx3="http://schemas.microsoft.com/office/drawing/2016/5/9/chartex" xmlns:cx4="http://schemas.microsoft.com/office/drawing/2016/5/10/chartex" xmlns:cx5="http://schemas.microsoft.com/office/drawing/2016/5/11/chartex" xmlns:cx6="http://schemas.microsoft.com/office/drawing/2016/5/12/chartex" xmlns:cx7="http://schemas.microsoft.com/office/drawing/2016/5/13/chartex" xmlns:cx8="http://schemas.microsoft.com/office/drawing/2016/5/14/chartex" xmlns:mc="http://schemas.openxmlformats.org/markup-compatibility/2006" xmlns:aink="http://schemas.microsoft.com/office/drawing/2016/ink" xmlns:am3d="http://schemas.microsoft.com/office/drawing/2017/model3d" xmlns:o="urn:schemas-microsoft-com:office:office" xmlns:r="http://schemas.openxmlformats.org/officeDocument/2006/relationships" xmlns:m="http://schemas.openxmlformats.org/officeDocument/2006/math" xmlns:v="urn:schemas-microsoft-com:vml" xmlns:wp14="http://schemas.microsoft.com/office/word/2010/wordprocessingDrawing" xmlns:wp="http://schemas.openxmlformats.org/drawingml/2006/wordprocessingDrawing" xmlns:w10="urn:schemas-microsoft-com:office:word" xmlns:w="http://schemas.openxmlformats.org/wordprocessingml/2006/main" xmlns:w14="http://schemas.microsoft.com/office/word/2010/wordml" xmlns:w15="http://schemas.microsoft.com/office/word/2012/wordml" xmlns:w16cex="http://schemas.microsoft.com/office/word/2018/wordml/cex" xmlns:w16cid="http://schemas.microsoft.com/office/word/2016/wordml/cid" xmlns:w16="http://schemas.microsoft.com/office/word/2018/wordml" xmlns:w16se="http://schemas.microsoft.com/office/word/2015/wordml/symex" xmlns:wpg="http://schemas.microsoft.com/office/word/2010/wordprocessingGroup" xmlns:wpi="http://schemas.microsoft.com/office/word/2010/wordprocessingInk" xmlns:wne="http://schemas.microsoft.com/office/word/2006/wordml" xmlns:wps="http://schemas.microsoft.com/office/word/2010/wordprocessingShape" mc:Ignorable="w14 w15 w16se w16cid w16 w16cex wp14">
   <w:endnote w:type="separator" w:id="-1">
     <w:p>
       <w:pPr>
@@ -8385,7 +8484,37 @@
 </file>
 
 <file path=word/footer1.xml><?xml version="1.0" encoding="utf-8"?>
-<w:ftr xmlns:wpc="http://schemas.microsoft.com/office/word/2010/wordprocessingCanvas" xmlns:cx="http://schemas.microsoft.com/office/drawing/2014/chartex" xmlns:cx1="http://schemas.microsoft.com/office/drawing/2015/9/8/chartex" xmlns:cx2="http://schemas.microsoft.com/office/drawing/2015/10/21/chartex" xmlns:cx3="http://schemas.microsoft.com/office/drawing/2016/5/9/chartex" xmlns:cx4="http://schemas.microsoft.com/office/drawing/2016/5/10/chartex" xmlns:cx5="http://schemas.microsoft.com/office/drawing/2016/5/11/chartex" xmlns:cx6="http://schemas.microsoft.com/office/drawing/2016/5/12/chartex" xmlns:cx7="http://schemas.microsoft.com/office/drawing/2016/5/13/chartex" xmlns:cx8="http://schemas.microsoft.com/office/drawing/2016/5/14/chartex" xmlns:mc="http://schemas.openxmlformats.org/markup-compatibility/2006" xmlns:aink="http://schemas.microsoft.com/office/drawing/2016/ink" xmlns:am3d="http://schemas.microsoft.com/office/drawing/2017/model3d" xmlns:o="urn:schemas-microsoft-com:office:office" xmlns:r="http://schemas.openxmlformats.org/officeDocument/2006/relationships" xmlns:m="http://schemas.openxmlformats.org/officeDocument/2006/math" xmlns:v="urn:schemas-microsoft-com:vml" xmlns:wp14="http://schemas.microsoft.com/office/word/2010/wordprocessingDrawing" xmlns:wp="http://schemas.openxmlformats.org/drawingml/2006/wordprocessingDrawing" xmlns:w10="urn:schemas-microsoft-com:office:word" xmlns:w="http://schemas.openxmlformats.org/wordprocessingml/2006/main" xmlns:w14="http://schemas.microsoft.com/office/word/2010/wordml" xmlns:w15="http://schemas.microsoft.com/office/word/2012/wordml" xmlns:w16cid="http://schemas.microsoft.com/office/word/2016/wordml/cid" xmlns:w16se="http://schemas.microsoft.com/office/word/2015/wordml/symex" xmlns:wpg="http://schemas.microsoft.com/office/word/2010/wordprocessingGroup" xmlns:wpi="http://schemas.microsoft.com/office/word/2010/wordprocessingInk" xmlns:wne="http://schemas.microsoft.com/office/word/2006/wordml" xmlns:wps="http://schemas.microsoft.com/office/word/2010/wordprocessingShape" mc:Ignorable="w14 w15 w16se w16cid wp14">
+<w:ftr xmlns:wpc="http://schemas.microsoft.com/office/word/2010/wordprocessingCanvas" xmlns:cx="http://schemas.microsoft.com/office/drawing/2014/chartex" xmlns:cx1="http://schemas.microsoft.com/office/drawing/2015/9/8/chartex" xmlns:cx2="http://schemas.microsoft.com/office/drawing/2015/10/21/chartex" xmlns:cx3="http://schemas.microsoft.com/office/drawing/2016/5/9/chartex" xmlns:cx4="http://schemas.microsoft.com/office/drawing/2016/5/10/chartex" xmlns:cx5="http://schemas.microsoft.com/office/drawing/2016/5/11/chartex" xmlns:cx6="http://schemas.microsoft.com/office/drawing/2016/5/12/chartex" xmlns:cx7="http://schemas.microsoft.com/office/drawing/2016/5/13/chartex" xmlns:cx8="http://schemas.microsoft.com/office/drawing/2016/5/14/chartex" xmlns:mc="http://schemas.openxmlformats.org/markup-compatibility/2006" xmlns:aink="http://schemas.microsoft.com/office/drawing/2016/ink" xmlns:am3d="http://schemas.microsoft.com/office/drawing/2017/model3d" xmlns:o="urn:schemas-microsoft-com:office:office" xmlns:r="http://schemas.openxmlformats.org/officeDocument/2006/relationships" xmlns:m="http://schemas.openxmlformats.org/officeDocument/2006/math" xmlns:v="urn:schemas-microsoft-com:vml" xmlns:wp14="http://schemas.microsoft.com/office/word/2010/wordprocessingDrawing" xmlns:wp="http://schemas.openxmlformats.org/drawingml/2006/wordprocessingDrawing" xmlns:w10="urn:schemas-microsoft-com:office:word" xmlns:w="http://schemas.openxmlformats.org/wordprocessingml/2006/main" xmlns:w14="http://schemas.microsoft.com/office/word/2010/wordml" xmlns:w15="http://schemas.microsoft.com/office/word/2012/wordml" xmlns:w16cex="http://schemas.microsoft.com/office/word/2018/wordml/cex" xmlns:w16cid="http://schemas.microsoft.com/office/word/2016/wordml/cid" xmlns:w16="http://schemas.microsoft.com/office/word/2018/wordml" xmlns:w16se="http://schemas.microsoft.com/office/word/2015/wordml/symex" xmlns:wpg="http://schemas.microsoft.com/office/word/2010/wordprocessingGroup" xmlns:wpi="http://schemas.microsoft.com/office/word/2010/wordprocessingInk" xmlns:wne="http://schemas.microsoft.com/office/word/2006/wordml" xmlns:wps="http://schemas.microsoft.com/office/word/2010/wordprocessingShape" mc:Ignorable="w14 w15 w16se w16cid w16 w16cex wp14">
+  <w:p>
+    <w:pPr>
+      <w:pStyle w:val="Footer"/>
+    </w:pPr>
+  </w:p>
+</w:ftr>
+</file>
+
+<file path=word/footer2.xml><?xml version="1.0" encoding="utf-8"?>
+<w:ftr xmlns:wpc="http://schemas.microsoft.com/office/word/2010/wordprocessingCanvas" xmlns:cx="http://schemas.microsoft.com/office/drawing/2014/chartex" xmlns:cx1="http://schemas.microsoft.com/office/drawing/2015/9/8/chartex" xmlns:cx2="http://schemas.microsoft.com/office/drawing/2015/10/21/chartex" xmlns:cx3="http://schemas.microsoft.com/office/drawing/2016/5/9/chartex" xmlns:cx4="http://schemas.microsoft.com/office/drawing/2016/5/10/chartex" xmlns:cx5="http://schemas.microsoft.com/office/drawing/2016/5/11/chartex" xmlns:cx6="http://schemas.microsoft.com/office/drawing/2016/5/12/chartex" xmlns:cx7="http://schemas.microsoft.com/office/drawing/2016/5/13/chartex" xmlns:cx8="http://schemas.microsoft.com/office/drawing/2016/5/14/chartex" xmlns:mc="http://schemas.openxmlformats.org/markup-compatibility/2006" xmlns:aink="http://schemas.microsoft.com/office/drawing/2016/ink" xmlns:am3d="http://schemas.microsoft.com/office/drawing/2017/model3d" xmlns:o="urn:schemas-microsoft-com:office:office" xmlns:r="http://schemas.openxmlformats.org/officeDocument/2006/relationships" xmlns:m="http://schemas.openxmlformats.org/officeDocument/2006/math" xmlns:v="urn:schemas-microsoft-com:vml" xmlns:wp14="http://schemas.microsoft.com/office/word/2010/wordprocessingDrawing" xmlns:wp="http://schemas.openxmlformats.org/drawingml/2006/wordprocessingDrawing" xmlns:w10="urn:schemas-microsoft-com:office:word" xmlns:w="http://schemas.openxmlformats.org/wordprocessingml/2006/main" xmlns:w14="http://schemas.microsoft.com/office/word/2010/wordml" xmlns:w15="http://schemas.microsoft.com/office/word/2012/wordml" xmlns:w16cex="http://schemas.microsoft.com/office/word/2018/wordml/cex" xmlns:w16cid="http://schemas.microsoft.com/office/word/2016/wordml/cid" xmlns:w16="http://schemas.microsoft.com/office/word/2018/wordml" xmlns:w16se="http://schemas.microsoft.com/office/word/2015/wordml/symex" xmlns:wpg="http://schemas.microsoft.com/office/word/2010/wordprocessingGroup" xmlns:wpi="http://schemas.microsoft.com/office/word/2010/wordprocessingInk" xmlns:wne="http://schemas.microsoft.com/office/word/2006/wordml" xmlns:wps="http://schemas.microsoft.com/office/word/2010/wordprocessingShape" mc:Ignorable="w14 w15 w16se w16cid w16 w16cex wp14">
+  <w:p>
+    <w:pPr>
+      <w:pStyle w:val="Footer"/>
+    </w:pPr>
+  </w:p>
+</w:ftr>
+</file>
+
+<file path=word/footer3.xml><?xml version="1.0" encoding="utf-8"?>
+<w:ftr xmlns:wpc="http://schemas.microsoft.com/office/word/2010/wordprocessingCanvas" xmlns:cx="http://schemas.microsoft.com/office/drawing/2014/chartex" xmlns:cx1="http://schemas.microsoft.com/office/drawing/2015/9/8/chartex" xmlns:cx2="http://schemas.microsoft.com/office/drawing/2015/10/21/chartex" xmlns:cx3="http://schemas.microsoft.com/office/drawing/2016/5/9/chartex" xmlns:cx4="http://schemas.microsoft.com/office/drawing/2016/5/10/chartex" xmlns:cx5="http://schemas.microsoft.com/office/drawing/2016/5/11/chartex" xmlns:cx6="http://schemas.microsoft.com/office/drawing/2016/5/12/chartex" xmlns:cx7="http://schemas.microsoft.com/office/drawing/2016/5/13/chartex" xmlns:cx8="http://schemas.microsoft.com/office/drawing/2016/5/14/chartex" xmlns:mc="http://schemas.openxmlformats.org/markup-compatibility/2006" xmlns:aink="http://schemas.microsoft.com/office/drawing/2016/ink" xmlns:am3d="http://schemas.microsoft.com/office/drawing/2017/model3d" xmlns:o="urn:schemas-microsoft-com:office:office" xmlns:r="http://schemas.openxmlformats.org/officeDocument/2006/relationships" xmlns:m="http://schemas.openxmlformats.org/officeDocument/2006/math" xmlns:v="urn:schemas-microsoft-com:vml" xmlns:wp14="http://schemas.microsoft.com/office/word/2010/wordprocessingDrawing" xmlns:wp="http://schemas.openxmlformats.org/drawingml/2006/wordprocessingDrawing" xmlns:w10="urn:schemas-microsoft-com:office:word" xmlns:w="http://schemas.openxmlformats.org/wordprocessingml/2006/main" xmlns:w14="http://schemas.microsoft.com/office/word/2010/wordml" xmlns:w15="http://schemas.microsoft.com/office/word/2012/wordml" xmlns:w16cex="http://schemas.microsoft.com/office/word/2018/wordml/cex" xmlns:w16cid="http://schemas.microsoft.com/office/word/2016/wordml/cid" xmlns:w16="http://schemas.microsoft.com/office/word/2018/wordml" xmlns:w16se="http://schemas.microsoft.com/office/word/2015/wordml/symex" xmlns:wpg="http://schemas.microsoft.com/office/word/2010/wordprocessingGroup" xmlns:wpi="http://schemas.microsoft.com/office/word/2010/wordprocessingInk" xmlns:wne="http://schemas.microsoft.com/office/word/2006/wordml" xmlns:wps="http://schemas.microsoft.com/office/word/2010/wordprocessingShape" mc:Ignorable="w14 w15 w16se w16cid w16 w16cex wp14">
+  <w:p>
+    <w:pPr>
+      <w:pStyle w:val="Footer"/>
+    </w:pPr>
+  </w:p>
+</w:ftr>
+</file>
+
+<file path=word/footer4.xml><?xml version="1.0" encoding="utf-8"?>
+<w:ftr xmlns:wpc="http://schemas.microsoft.com/office/word/2010/wordprocessingCanvas" xmlns:cx="http://schemas.microsoft.com/office/drawing/2014/chartex" xmlns:cx1="http://schemas.microsoft.com/office/drawing/2015/9/8/chartex" xmlns:cx2="http://schemas.microsoft.com/office/drawing/2015/10/21/chartex" xmlns:cx3="http://schemas.microsoft.com/office/drawing/2016/5/9/chartex" xmlns:cx4="http://schemas.microsoft.com/office/drawing/2016/5/10/chartex" xmlns:cx5="http://schemas.microsoft.com/office/drawing/2016/5/11/chartex" xmlns:cx6="http://schemas.microsoft.com/office/drawing/2016/5/12/chartex" xmlns:cx7="http://schemas.microsoft.com/office/drawing/2016/5/13/chartex" xmlns:cx8="http://schemas.microsoft.com/office/drawing/2016/5/14/chartex" xmlns:mc="http://schemas.openxmlformats.org/markup-compatibility/2006" xmlns:aink="http://schemas.microsoft.com/office/drawing/2016/ink" xmlns:am3d="http://schemas.microsoft.com/office/drawing/2017/model3d" xmlns:o="urn:schemas-microsoft-com:office:office" xmlns:r="http://schemas.openxmlformats.org/officeDocument/2006/relationships" xmlns:m="http://schemas.openxmlformats.org/officeDocument/2006/math" xmlns:v="urn:schemas-microsoft-com:vml" xmlns:wp14="http://schemas.microsoft.com/office/word/2010/wordprocessingDrawing" xmlns:wp="http://schemas.openxmlformats.org/drawingml/2006/wordprocessingDrawing" xmlns:w10="urn:schemas-microsoft-com:office:word" xmlns:w="http://schemas.openxmlformats.org/wordprocessingml/2006/main" xmlns:w14="http://schemas.microsoft.com/office/word/2010/wordml" xmlns:w15="http://schemas.microsoft.com/office/word/2012/wordml" xmlns:w16cex="http://schemas.microsoft.com/office/word/2018/wordml/cex" xmlns:w16cid="http://schemas.microsoft.com/office/word/2016/wordml/cid" xmlns:w16="http://schemas.microsoft.com/office/word/2018/wordml" xmlns:w16se="http://schemas.microsoft.com/office/word/2015/wordml/symex" xmlns:wpg="http://schemas.microsoft.com/office/word/2010/wordprocessingGroup" xmlns:wpi="http://schemas.microsoft.com/office/word/2010/wordprocessingInk" xmlns:wne="http://schemas.microsoft.com/office/word/2006/wordml" xmlns:wps="http://schemas.microsoft.com/office/word/2010/wordprocessingShape" mc:Ignorable="w14 w15 w16se w16cid w16 w16cex wp14">
   <w:p>
     <w:pPr>
       <w:pStyle w:val="Footer"/>
@@ -8401,12 +8530,15 @@
     <w:r>
       <w:t>Indian Trade Data Analysis</w:t>
     </w:r>
+    <w:r>
+      <w:t xml:space="preserve"> and Forecasting</w:t>
+    </w:r>
   </w:p>
 </w:ftr>
 </file>
 
 <file path=word/footnotes.xml><?xml version="1.0" encoding="utf-8"?>
-<w:footnotes xmlns:wpc="http://schemas.microsoft.com/office/word/2010/wordprocessingCanvas" xmlns:cx="http://schemas.microsoft.com/office/drawing/2014/chartex" xmlns:cx1="http://schemas.microsoft.com/office/drawing/2015/9/8/chartex" xmlns:cx2="http://schemas.microsoft.com/office/drawing/2015/10/21/chartex" xmlns:cx3="http://schemas.microsoft.com/office/drawing/2016/5/9/chartex" xmlns:cx4="http://schemas.microsoft.com/office/drawing/2016/5/10/chartex" xmlns:cx5="http://schemas.microsoft.com/office/drawing/2016/5/11/chartex" xmlns:cx6="http://schemas.microsoft.com/office/drawing/2016/5/12/chartex" xmlns:cx7="http://schemas.microsoft.com/office/drawing/2016/5/13/chartex" xmlns:cx8="http://schemas.microsoft.com/office/drawing/2016/5/14/chartex" xmlns:mc="http://schemas.openxmlformats.org/markup-compatibility/2006" xmlns:aink="http://schemas.microsoft.com/office/drawing/2016/ink" xmlns:am3d="http://schemas.microsoft.com/office/drawing/2017/model3d" xmlns:o="urn:schemas-microsoft-com:office:office" xmlns:r="http://schemas.openxmlformats.org/officeDocument/2006/relationships" xmlns:m="http://schemas.openxmlformats.org/officeDocument/2006/math" xmlns:v="urn:schemas-microsoft-com:vml" xmlns:wp14="http://schemas.microsoft.com/office/word/2010/wordprocessingDrawing" xmlns:wp="http://schemas.openxmlformats.org/drawingml/2006/wordprocessingDrawing" xmlns:w10="urn:schemas-microsoft-com:office:word" xmlns:w="http://schemas.openxmlformats.org/wordprocessingml/2006/main" xmlns:w14="http://schemas.microsoft.com/office/word/2010/wordml" xmlns:w15="http://schemas.microsoft.com/office/word/2012/wordml" xmlns:w16cid="http://schemas.microsoft.com/office/word/2016/wordml/cid" xmlns:w16se="http://schemas.microsoft.com/office/word/2015/wordml/symex" xmlns:wpg="http://schemas.microsoft.com/office/word/2010/wordprocessingGroup" xmlns:wpi="http://schemas.microsoft.com/office/word/2010/wordprocessingInk" xmlns:wne="http://schemas.microsoft.com/office/word/2006/wordml" xmlns:wps="http://schemas.microsoft.com/office/word/2010/wordprocessingShape" mc:Ignorable="w14 w15 w16se w16cid wp14">
+<w:footnotes xmlns:wpc="http://schemas.microsoft.com/office/word/2010/wordprocessingCanvas" xmlns:cx="http://schemas.microsoft.com/office/drawing/2014/chartex" xmlns:cx1="http://schemas.microsoft.com/office/drawing/2015/9/8/chartex" xmlns:cx2="http://schemas.microsoft.com/office/drawing/2015/10/21/chartex" xmlns:cx3="http://schemas.microsoft.com/office/drawing/2016/5/9/chartex" xmlns:cx4="http://schemas.microsoft.com/office/drawing/2016/5/10/chartex" xmlns:cx5="http://schemas.microsoft.com/office/drawing/2016/5/11/chartex" xmlns:cx6="http://schemas.microsoft.com/office/drawing/2016/5/12/chartex" xmlns:cx7="http://schemas.microsoft.com/office/drawing/2016/5/13/chartex" xmlns:cx8="http://schemas.microsoft.com/office/drawing/2016/5/14/chartex" xmlns:mc="http://schemas.openxmlformats.org/markup-compatibility/2006" xmlns:aink="http://schemas.microsoft.com/office/drawing/2016/ink" xmlns:am3d="http://schemas.microsoft.com/office/drawing/2017/model3d" xmlns:o="urn:schemas-microsoft-com:office:office" xmlns:r="http://schemas.openxmlformats.org/officeDocument/2006/relationships" xmlns:m="http://schemas.openxmlformats.org/officeDocument/2006/math" xmlns:v="urn:schemas-microsoft-com:vml" xmlns:wp14="http://schemas.microsoft.com/office/word/2010/wordprocessingDrawing" xmlns:wp="http://schemas.openxmlformats.org/drawingml/2006/wordprocessingDrawing" xmlns:w10="urn:schemas-microsoft-com:office:word" xmlns:w="http://schemas.openxmlformats.org/wordprocessingml/2006/main" xmlns:w14="http://schemas.microsoft.com/office/word/2010/wordml" xmlns:w15="http://schemas.microsoft.com/office/word/2012/wordml" xmlns:w16cex="http://schemas.microsoft.com/office/word/2018/wordml/cex" xmlns:w16cid="http://schemas.microsoft.com/office/word/2016/wordml/cid" xmlns:w16="http://schemas.microsoft.com/office/word/2018/wordml" xmlns:w16se="http://schemas.microsoft.com/office/word/2015/wordml/symex" xmlns:wpg="http://schemas.microsoft.com/office/word/2010/wordprocessingGroup" xmlns:wpi="http://schemas.microsoft.com/office/word/2010/wordprocessingInk" xmlns:wne="http://schemas.microsoft.com/office/word/2006/wordml" xmlns:wps="http://schemas.microsoft.com/office/word/2010/wordprocessingShape" mc:Ignorable="w14 w15 w16se w16cid w16 w16cex wp14">
   <w:footnote w:type="separator" w:id="-1">
     <w:p>
       <w:pPr>
@@ -8431,7 +8563,37 @@
 </file>
 
 <file path=word/header1.xml><?xml version="1.0" encoding="utf-8"?>
-<w:hdr xmlns:wpc="http://schemas.microsoft.com/office/word/2010/wordprocessingCanvas" xmlns:cx="http://schemas.microsoft.com/office/drawing/2014/chartex" xmlns:cx1="http://schemas.microsoft.com/office/drawing/2015/9/8/chartex" xmlns:cx2="http://schemas.microsoft.com/office/drawing/2015/10/21/chartex" xmlns:cx3="http://schemas.microsoft.com/office/drawing/2016/5/9/chartex" xmlns:cx4="http://schemas.microsoft.com/office/drawing/2016/5/10/chartex" xmlns:cx5="http://schemas.microsoft.com/office/drawing/2016/5/11/chartex" xmlns:cx6="http://schemas.microsoft.com/office/drawing/2016/5/12/chartex" xmlns:cx7="http://schemas.microsoft.com/office/drawing/2016/5/13/chartex" xmlns:cx8="http://schemas.microsoft.com/office/drawing/2016/5/14/chartex" xmlns:mc="http://schemas.openxmlformats.org/markup-compatibility/2006" xmlns:aink="http://schemas.microsoft.com/office/drawing/2016/ink" xmlns:am3d="http://schemas.microsoft.com/office/drawing/2017/model3d" xmlns:o="urn:schemas-microsoft-com:office:office" xmlns:r="http://schemas.openxmlformats.org/officeDocument/2006/relationships" xmlns:m="http://schemas.openxmlformats.org/officeDocument/2006/math" xmlns:v="urn:schemas-microsoft-com:vml" xmlns:wp14="http://schemas.microsoft.com/office/word/2010/wordprocessingDrawing" xmlns:wp="http://schemas.openxmlformats.org/drawingml/2006/wordprocessingDrawing" xmlns:w10="urn:schemas-microsoft-com:office:word" xmlns:w="http://schemas.openxmlformats.org/wordprocessingml/2006/main" xmlns:w14="http://schemas.microsoft.com/office/word/2010/wordml" xmlns:w15="http://schemas.microsoft.com/office/word/2012/wordml" xmlns:w16cid="http://schemas.microsoft.com/office/word/2016/wordml/cid" xmlns:w16se="http://schemas.microsoft.com/office/word/2015/wordml/symex" xmlns:wpg="http://schemas.microsoft.com/office/word/2010/wordprocessingGroup" xmlns:wpi="http://schemas.microsoft.com/office/word/2010/wordprocessingInk" xmlns:wne="http://schemas.microsoft.com/office/word/2006/wordml" xmlns:wps="http://schemas.microsoft.com/office/word/2010/wordprocessingShape" mc:Ignorable="w14 w15 w16se w16cid wp14">
+<w:hdr xmlns:wpc="http://schemas.microsoft.com/office/word/2010/wordprocessingCanvas" xmlns:cx="http://schemas.microsoft.com/office/drawing/2014/chartex" xmlns:cx1="http://schemas.microsoft.com/office/drawing/2015/9/8/chartex" xmlns:cx2="http://schemas.microsoft.com/office/drawing/2015/10/21/chartex" xmlns:cx3="http://schemas.microsoft.com/office/drawing/2016/5/9/chartex" xmlns:cx4="http://schemas.microsoft.com/office/drawing/2016/5/10/chartex" xmlns:cx5="http://schemas.microsoft.com/office/drawing/2016/5/11/chartex" xmlns:cx6="http://schemas.microsoft.com/office/drawing/2016/5/12/chartex" xmlns:cx7="http://schemas.microsoft.com/office/drawing/2016/5/13/chartex" xmlns:cx8="http://schemas.microsoft.com/office/drawing/2016/5/14/chartex" xmlns:mc="http://schemas.openxmlformats.org/markup-compatibility/2006" xmlns:aink="http://schemas.microsoft.com/office/drawing/2016/ink" xmlns:am3d="http://schemas.microsoft.com/office/drawing/2017/model3d" xmlns:o="urn:schemas-microsoft-com:office:office" xmlns:r="http://schemas.openxmlformats.org/officeDocument/2006/relationships" xmlns:m="http://schemas.openxmlformats.org/officeDocument/2006/math" xmlns:v="urn:schemas-microsoft-com:vml" xmlns:wp14="http://schemas.microsoft.com/office/word/2010/wordprocessingDrawing" xmlns:wp="http://schemas.openxmlformats.org/drawingml/2006/wordprocessingDrawing" xmlns:w10="urn:schemas-microsoft-com:office:word" xmlns:w="http://schemas.openxmlformats.org/wordprocessingml/2006/main" xmlns:w14="http://schemas.microsoft.com/office/word/2010/wordml" xmlns:w15="http://schemas.microsoft.com/office/word/2012/wordml" xmlns:w16cex="http://schemas.microsoft.com/office/word/2018/wordml/cex" xmlns:w16cid="http://schemas.microsoft.com/office/word/2016/wordml/cid" xmlns:w16="http://schemas.microsoft.com/office/word/2018/wordml" xmlns:w16se="http://schemas.microsoft.com/office/word/2015/wordml/symex" xmlns:wpg="http://schemas.microsoft.com/office/word/2010/wordprocessingGroup" xmlns:wpi="http://schemas.microsoft.com/office/word/2010/wordprocessingInk" xmlns:wne="http://schemas.microsoft.com/office/word/2006/wordml" xmlns:wps="http://schemas.microsoft.com/office/word/2010/wordprocessingShape" mc:Ignorable="w14 w15 w16se w16cid w16 w16cex wp14">
+  <w:p>
+    <w:pPr>
+      <w:pStyle w:val="Header"/>
+    </w:pPr>
+  </w:p>
+</w:hdr>
+</file>
+
+<file path=word/header2.xml><?xml version="1.0" encoding="utf-8"?>
+<w:hdr xmlns:wpc="http://schemas.microsoft.com/office/word/2010/wordprocessingCanvas" xmlns:cx="http://schemas.microsoft.com/office/drawing/2014/chartex" xmlns:cx1="http://schemas.microsoft.com/office/drawing/2015/9/8/chartex" xmlns:cx2="http://schemas.microsoft.com/office/drawing/2015/10/21/chartex" xmlns:cx3="http://schemas.microsoft.com/office/drawing/2016/5/9/chartex" xmlns:cx4="http://schemas.microsoft.com/office/drawing/2016/5/10/chartex" xmlns:cx5="http://schemas.microsoft.com/office/drawing/2016/5/11/chartex" xmlns:cx6="http://schemas.microsoft.com/office/drawing/2016/5/12/chartex" xmlns:cx7="http://schemas.microsoft.com/office/drawing/2016/5/13/chartex" xmlns:cx8="http://schemas.microsoft.com/office/drawing/2016/5/14/chartex" xmlns:mc="http://schemas.openxmlformats.org/markup-compatibility/2006" xmlns:aink="http://schemas.microsoft.com/office/drawing/2016/ink" xmlns:am3d="http://schemas.microsoft.com/office/drawing/2017/model3d" xmlns:o="urn:schemas-microsoft-com:office:office" xmlns:r="http://schemas.openxmlformats.org/officeDocument/2006/relationships" xmlns:m="http://schemas.openxmlformats.org/officeDocument/2006/math" xmlns:v="urn:schemas-microsoft-com:vml" xmlns:wp14="http://schemas.microsoft.com/office/word/2010/wordprocessingDrawing" xmlns:wp="http://schemas.openxmlformats.org/drawingml/2006/wordprocessingDrawing" xmlns:w10="urn:schemas-microsoft-com:office:word" xmlns:w="http://schemas.openxmlformats.org/wordprocessingml/2006/main" xmlns:w14="http://schemas.microsoft.com/office/word/2010/wordml" xmlns:w15="http://schemas.microsoft.com/office/word/2012/wordml" xmlns:w16cex="http://schemas.microsoft.com/office/word/2018/wordml/cex" xmlns:w16cid="http://schemas.microsoft.com/office/word/2016/wordml/cid" xmlns:w16="http://schemas.microsoft.com/office/word/2018/wordml" xmlns:w16se="http://schemas.microsoft.com/office/word/2015/wordml/symex" xmlns:wpg="http://schemas.microsoft.com/office/word/2010/wordprocessingGroup" xmlns:wpi="http://schemas.microsoft.com/office/word/2010/wordprocessingInk" xmlns:wne="http://schemas.microsoft.com/office/word/2006/wordml" xmlns:wps="http://schemas.microsoft.com/office/word/2010/wordprocessingShape" mc:Ignorable="w14 w15 w16se w16cid w16 w16cex wp14">
+  <w:p>
+    <w:pPr>
+      <w:pStyle w:val="Header"/>
+    </w:pPr>
+  </w:p>
+</w:hdr>
+</file>
+
+<file path=word/header3.xml><?xml version="1.0" encoding="utf-8"?>
+<w:hdr xmlns:wpc="http://schemas.microsoft.com/office/word/2010/wordprocessingCanvas" xmlns:cx="http://schemas.microsoft.com/office/drawing/2014/chartex" xmlns:cx1="http://schemas.microsoft.com/office/drawing/2015/9/8/chartex" xmlns:cx2="http://schemas.microsoft.com/office/drawing/2015/10/21/chartex" xmlns:cx3="http://schemas.microsoft.com/office/drawing/2016/5/9/chartex" xmlns:cx4="http://schemas.microsoft.com/office/drawing/2016/5/10/chartex" xmlns:cx5="http://schemas.microsoft.com/office/drawing/2016/5/11/chartex" xmlns:cx6="http://schemas.microsoft.com/office/drawing/2016/5/12/chartex" xmlns:cx7="http://schemas.microsoft.com/office/drawing/2016/5/13/chartex" xmlns:cx8="http://schemas.microsoft.com/office/drawing/2016/5/14/chartex" xmlns:mc="http://schemas.openxmlformats.org/markup-compatibility/2006" xmlns:aink="http://schemas.microsoft.com/office/drawing/2016/ink" xmlns:am3d="http://schemas.microsoft.com/office/drawing/2017/model3d" xmlns:o="urn:schemas-microsoft-com:office:office" xmlns:r="http://schemas.openxmlformats.org/officeDocument/2006/relationships" xmlns:m="http://schemas.openxmlformats.org/officeDocument/2006/math" xmlns:v="urn:schemas-microsoft-com:vml" xmlns:wp14="http://schemas.microsoft.com/office/word/2010/wordprocessingDrawing" xmlns:wp="http://schemas.openxmlformats.org/drawingml/2006/wordprocessingDrawing" xmlns:w10="urn:schemas-microsoft-com:office:word" xmlns:w="http://schemas.openxmlformats.org/wordprocessingml/2006/main" xmlns:w14="http://schemas.microsoft.com/office/word/2010/wordml" xmlns:w15="http://schemas.microsoft.com/office/word/2012/wordml" xmlns:w16cex="http://schemas.microsoft.com/office/word/2018/wordml/cex" xmlns:w16cid="http://schemas.microsoft.com/office/word/2016/wordml/cid" xmlns:w16="http://schemas.microsoft.com/office/word/2018/wordml" xmlns:w16se="http://schemas.microsoft.com/office/word/2015/wordml/symex" xmlns:wpg="http://schemas.microsoft.com/office/word/2010/wordprocessingGroup" xmlns:wpi="http://schemas.microsoft.com/office/word/2010/wordprocessingInk" xmlns:wne="http://schemas.microsoft.com/office/word/2006/wordml" xmlns:wps="http://schemas.microsoft.com/office/word/2010/wordprocessingShape" mc:Ignorable="w14 w15 w16se w16cid w16 w16cex wp14">
+  <w:p>
+    <w:pPr>
+      <w:pStyle w:val="Header"/>
+    </w:pPr>
+  </w:p>
+</w:hdr>
+</file>
+
+<file path=word/header4.xml><?xml version="1.0" encoding="utf-8"?>
+<w:hdr xmlns:wpc="http://schemas.microsoft.com/office/word/2010/wordprocessingCanvas" xmlns:cx="http://schemas.microsoft.com/office/drawing/2014/chartex" xmlns:cx1="http://schemas.microsoft.com/office/drawing/2015/9/8/chartex" xmlns:cx2="http://schemas.microsoft.com/office/drawing/2015/10/21/chartex" xmlns:cx3="http://schemas.microsoft.com/office/drawing/2016/5/9/chartex" xmlns:cx4="http://schemas.microsoft.com/office/drawing/2016/5/10/chartex" xmlns:cx5="http://schemas.microsoft.com/office/drawing/2016/5/11/chartex" xmlns:cx6="http://schemas.microsoft.com/office/drawing/2016/5/12/chartex" xmlns:cx7="http://schemas.microsoft.com/office/drawing/2016/5/13/chartex" xmlns:cx8="http://schemas.microsoft.com/office/drawing/2016/5/14/chartex" xmlns:mc="http://schemas.openxmlformats.org/markup-compatibility/2006" xmlns:aink="http://schemas.microsoft.com/office/drawing/2016/ink" xmlns:am3d="http://schemas.microsoft.com/office/drawing/2017/model3d" xmlns:o="urn:schemas-microsoft-com:office:office" xmlns:r="http://schemas.openxmlformats.org/officeDocument/2006/relationships" xmlns:m="http://schemas.openxmlformats.org/officeDocument/2006/math" xmlns:v="urn:schemas-microsoft-com:vml" xmlns:wp14="http://schemas.microsoft.com/office/word/2010/wordprocessingDrawing" xmlns:wp="http://schemas.openxmlformats.org/drawingml/2006/wordprocessingDrawing" xmlns:w10="urn:schemas-microsoft-com:office:word" xmlns:w="http://schemas.openxmlformats.org/wordprocessingml/2006/main" xmlns:w14="http://schemas.microsoft.com/office/word/2010/wordml" xmlns:w15="http://schemas.microsoft.com/office/word/2012/wordml" xmlns:w16cex="http://schemas.microsoft.com/office/word/2018/wordml/cex" xmlns:w16cid="http://schemas.microsoft.com/office/word/2016/wordml/cid" xmlns:w16="http://schemas.microsoft.com/office/word/2018/wordml" xmlns:w16se="http://schemas.microsoft.com/office/word/2015/wordml/symex" xmlns:wpg="http://schemas.microsoft.com/office/word/2010/wordprocessingGroup" xmlns:wpi="http://schemas.microsoft.com/office/word/2010/wordprocessingInk" xmlns:wne="http://schemas.microsoft.com/office/word/2006/wordml" xmlns:wps="http://schemas.microsoft.com/office/word/2010/wordprocessingShape" mc:Ignorable="w14 w15 w16se w16cid w16 w16cex wp14">
   <w:sdt>
     <w:sdtPr>
       <w:id w:val="1338729215"/>
@@ -8484,7 +8646,7 @@
 </file>
 
 <file path=word/numbering.xml><?xml version="1.0" encoding="utf-8"?>
-<w:numbering xmlns:wpc="http://schemas.microsoft.com/office/word/2010/wordprocessingCanvas" xmlns:cx="http://schemas.microsoft.com/office/drawing/2014/chartex" xmlns:cx1="http://schemas.microsoft.com/office/drawing/2015/9/8/chartex" xmlns:cx2="http://schemas.microsoft.com/office/drawing/2015/10/21/chartex" xmlns:cx3="http://schemas.microsoft.com/office/drawing/2016/5/9/chartex" xmlns:cx4="http://schemas.microsoft.com/office/drawing/2016/5/10/chartex" xmlns:cx5="http://schemas.microsoft.com/office/drawing/2016/5/11/chartex" xmlns:cx6="http://schemas.microsoft.com/office/drawing/2016/5/12/chartex" xmlns:cx7="http://schemas.microsoft.com/office/drawing/2016/5/13/chartex" xmlns:cx8="http://schemas.microsoft.com/office/drawing/2016/5/14/chartex" xmlns:mc="http://schemas.openxmlformats.org/markup-compatibility/2006" xmlns:aink="http://schemas.microsoft.com/office/drawing/2016/ink" xmlns:am3d="http://schemas.microsoft.com/office/drawing/2017/model3d" xmlns:o="urn:schemas-microsoft-com:office:office" xmlns:r="http://schemas.openxmlformats.org/officeDocument/2006/relationships" xmlns:m="http://schemas.openxmlformats.org/officeDocument/2006/math" xmlns:v="urn:schemas-microsoft-com:vml" xmlns:wp14="http://schemas.microsoft.com/office/word/2010/wordprocessingDrawing" xmlns:wp="http://schemas.openxmlformats.org/drawingml/2006/wordprocessingDrawing" xmlns:w10="urn:schemas-microsoft-com:office:word" xmlns:w="http://schemas.openxmlformats.org/wordprocessingml/2006/main" xmlns:w14="http://schemas.microsoft.com/office/word/2010/wordml" xmlns:w15="http://schemas.microsoft.com/office/word/2012/wordml" xmlns:w16cid="http://schemas.microsoft.com/office/word/2016/wordml/cid" xmlns:w16se="http://schemas.microsoft.com/office/word/2015/wordml/symex" xmlns:wpg="http://schemas.microsoft.com/office/word/2010/wordprocessingGroup" xmlns:wpi="http://schemas.microsoft.com/office/word/2010/wordprocessingInk" xmlns:wne="http://schemas.microsoft.com/office/word/2006/wordml" xmlns:wps="http://schemas.microsoft.com/office/word/2010/wordprocessingShape" mc:Ignorable="w14 w15 w16se w16cid wp14">
+<w:numbering xmlns:wpc="http://schemas.microsoft.com/office/word/2010/wordprocessingCanvas" xmlns:cx="http://schemas.microsoft.com/office/drawing/2014/chartex" xmlns:cx1="http://schemas.microsoft.com/office/drawing/2015/9/8/chartex" xmlns:cx2="http://schemas.microsoft.com/office/drawing/2015/10/21/chartex" xmlns:cx3="http://schemas.microsoft.com/office/drawing/2016/5/9/chartex" xmlns:cx4="http://schemas.microsoft.com/office/drawing/2016/5/10/chartex" xmlns:cx5="http://schemas.microsoft.com/office/drawing/2016/5/11/chartex" xmlns:cx6="http://schemas.microsoft.com/office/drawing/2016/5/12/chartex" xmlns:cx7="http://schemas.microsoft.com/office/drawing/2016/5/13/chartex" xmlns:cx8="http://schemas.microsoft.com/office/drawing/2016/5/14/chartex" xmlns:mc="http://schemas.openxmlformats.org/markup-compatibility/2006" xmlns:aink="http://schemas.microsoft.com/office/drawing/2016/ink" xmlns:am3d="http://schemas.microsoft.com/office/drawing/2017/model3d" xmlns:o="urn:schemas-microsoft-com:office:office" xmlns:r="http://schemas.openxmlformats.org/officeDocument/2006/relationships" xmlns:m="http://schemas.openxmlformats.org/officeDocument/2006/math" xmlns:v="urn:schemas-microsoft-com:vml" xmlns:wp14="http://schemas.microsoft.com/office/word/2010/wordprocessingDrawing" xmlns:wp="http://schemas.openxmlformats.org/drawingml/2006/wordprocessingDrawing" xmlns:w10="urn:schemas-microsoft-com:office:word" xmlns:w="http://schemas.openxmlformats.org/wordprocessingml/2006/main" xmlns:w14="http://schemas.microsoft.com/office/word/2010/wordml" xmlns:w15="http://schemas.microsoft.com/office/word/2012/wordml" xmlns:w16cex="http://schemas.microsoft.com/office/word/2018/wordml/cex" xmlns:w16cid="http://schemas.microsoft.com/office/word/2016/wordml/cid" xmlns:w16="http://schemas.microsoft.com/office/word/2018/wordml" xmlns:w16se="http://schemas.microsoft.com/office/word/2015/wordml/symex" xmlns:wpg="http://schemas.microsoft.com/office/word/2010/wordprocessingGroup" xmlns:wpi="http://schemas.microsoft.com/office/word/2010/wordprocessingInk" xmlns:wne="http://schemas.microsoft.com/office/word/2006/wordml" xmlns:wps="http://schemas.microsoft.com/office/word/2010/wordprocessingShape" mc:Ignorable="w14 w15 w16se w16cid w16 w16cex wp14">
   <w:abstractNum w:abstractNumId="0" w15:restartNumberingAfterBreak="0">
     <w:nsid w:val="09F6559B"/>
     <w:multiLevelType w:val="hybridMultilevel"/>
@@ -10246,7 +10408,7 @@
 </file>
 
 <file path=word/styles.xml><?xml version="1.0" encoding="utf-8"?>
-<w:styles xmlns:mc="http://schemas.openxmlformats.org/markup-compatibility/2006" xmlns:r="http://schemas.openxmlformats.org/officeDocument/2006/relationships" xmlns:w="http://schemas.openxmlformats.org/wordprocessingml/2006/main" xmlns:w14="http://schemas.microsoft.com/office/word/2010/wordml" xmlns:w15="http://schemas.microsoft.com/office/word/2012/wordml" xmlns:w16cid="http://schemas.microsoft.com/office/word/2016/wordml/cid" xmlns:w16se="http://schemas.microsoft.com/office/word/2015/wordml/symex" mc:Ignorable="w14 w15 w16se w16cid">
+<w:styles xmlns:mc="http://schemas.openxmlformats.org/markup-compatibility/2006" xmlns:r="http://schemas.openxmlformats.org/officeDocument/2006/relationships" xmlns:w="http://schemas.openxmlformats.org/wordprocessingml/2006/main" xmlns:w14="http://schemas.microsoft.com/office/word/2010/wordml" xmlns:w15="http://schemas.microsoft.com/office/word/2012/wordml" xmlns:w16cex="http://schemas.microsoft.com/office/word/2018/wordml/cex" xmlns:w16cid="http://schemas.microsoft.com/office/word/2016/wordml/cid" xmlns:w16="http://schemas.microsoft.com/office/word/2018/wordml" xmlns:w16se="http://schemas.microsoft.com/office/word/2015/wordml/symex" mc:Ignorable="w14 w15 w16se w16cid w16 w16cex">
   <w:docDefaults>
     <w:rPrDefault>
       <w:rPr>
@@ -10417,7 +10579,7 @@
     <w:lsdException w:name="Table Web 2" w:semiHidden="1" w:unhideWhenUsed="1"/>
     <w:lsdException w:name="Table Web 3" w:semiHidden="1" w:unhideWhenUsed="1"/>
     <w:lsdException w:name="Balloon Text" w:semiHidden="1" w:unhideWhenUsed="1"/>
-    <w:lsdException w:name="Table Grid" w:semiHidden="1" w:uiPriority="59" w:unhideWhenUsed="1"/>
+    <w:lsdException w:name="Table Grid" w:uiPriority="59"/>
     <w:lsdException w:name="Table Theme" w:semiHidden="1" w:unhideWhenUsed="1"/>
     <w:lsdException w:name="Placeholder Text" w:semiHidden="1"/>
     <w:lsdException w:name="No Spacing" w:uiPriority="1" w:qFormat="1"/>
@@ -11160,7 +11322,7 @@
 </file>
 
 <file path=customXml/itemProps1.xml><?xml version="1.0" encoding="utf-8"?>
-<ds:datastoreItem xmlns:ds="http://schemas.openxmlformats.org/officeDocument/2006/customXml" ds:itemID="{AC736372-F6EE-432C-BF24-606C7478E851}">
+<ds:datastoreItem xmlns:ds="http://schemas.openxmlformats.org/officeDocument/2006/customXml" ds:itemID="{5D186466-09D3-4241-870A-F170AA08254C}">
   <ds:schemaRefs>
     <ds:schemaRef ds:uri="http://schemas.openxmlformats.org/officeDocument/2006/bibliography"/>
   </ds:schemaRefs>

</xml_diff>